<commit_message>
Update kursova and OS lab 5
</commit_message>
<xml_diff>
--- a/os/labs zvits/OS_lab5.docx
+++ b/os/labs zvits/OS_lab5.docx
@@ -88,7 +88,6 @@
           <w:noProof/>
           <w:sz w:val="28"/>
           <w:szCs w:val="28"/>
-          <w:lang w:val="uk-UA" w:eastAsia="uk-UA"/>
         </w:rPr>
         <w:drawing>
           <wp:inline distT="0" distB="0" distL="0" distR="0" wp14:anchorId="5D167236" wp14:editId="4128656C">
@@ -1555,6 +1554,7 @@
         </w:rPr>
         <w:t>(</w:t>
       </w:r>
+      <w:proofErr w:type="spellStart"/>
       <w:r>
         <w:rPr>
           <w:rFonts w:ascii="Times New Roman" w:hAnsi="Times New Roman" w:cs="Times New Roman"/>
@@ -1563,6 +1563,7 @@
         </w:rPr>
         <w:t>i</w:t>
       </w:r>
+      <w:proofErr w:type="spellEnd"/>
       <w:r>
         <w:rPr>
           <w:rFonts w:ascii="Times New Roman" w:hAnsi="Times New Roman" w:cs="Times New Roman"/>
@@ -1589,6 +1590,7 @@
         </w:rPr>
         <w:t>(</w:t>
       </w:r>
+      <w:proofErr w:type="spellStart"/>
       <w:r>
         <w:rPr>
           <w:rFonts w:ascii="Times New Roman" w:hAnsi="Times New Roman" w:cs="Times New Roman"/>
@@ -1597,6 +1599,7 @@
         </w:rPr>
         <w:t>i</w:t>
       </w:r>
+      <w:proofErr w:type="spellEnd"/>
       <w:r>
         <w:rPr>
           <w:rFonts w:ascii="Times New Roman" w:hAnsi="Times New Roman" w:cs="Times New Roman"/>
@@ -1606,6 +1609,7 @@
         </w:rPr>
         <w:t>-1)*</w:t>
       </w:r>
+      <w:proofErr w:type="spellStart"/>
       <w:r>
         <w:rPr>
           <w:rFonts w:ascii="Times New Roman" w:hAnsi="Times New Roman" w:cs="Times New Roman"/>
@@ -1614,6 +1618,7 @@
         </w:rPr>
         <w:t>i</w:t>
       </w:r>
+      <w:proofErr w:type="spellEnd"/>
       <w:r>
         <w:rPr>
           <w:rFonts w:ascii="Times New Roman" w:hAnsi="Times New Roman" w:cs="Times New Roman"/>
@@ -1623,6 +1628,7 @@
         </w:rPr>
         <w:t>+</w:t>
       </w:r>
+      <w:proofErr w:type="spellStart"/>
       <w:r>
         <w:rPr>
           <w:rFonts w:ascii="Times New Roman" w:hAnsi="Times New Roman" w:cs="Times New Roman"/>
@@ -1631,6 +1637,7 @@
         </w:rPr>
         <w:t>exp</w:t>
       </w:r>
+      <w:proofErr w:type="spellEnd"/>
       <w:r>
         <w:rPr>
           <w:rFonts w:ascii="Times New Roman" w:hAnsi="Times New Roman" w:cs="Times New Roman"/>
@@ -1640,6 +1647,7 @@
         </w:rPr>
         <w:t>(</w:t>
       </w:r>
+      <w:proofErr w:type="spellStart"/>
       <w:r>
         <w:rPr>
           <w:rFonts w:ascii="Times New Roman" w:hAnsi="Times New Roman" w:cs="Times New Roman"/>
@@ -1648,6 +1656,7 @@
         </w:rPr>
         <w:t>i</w:t>
       </w:r>
+      <w:proofErr w:type="spellEnd"/>
       <w:r>
         <w:rPr>
           <w:rFonts w:ascii="Times New Roman" w:hAnsi="Times New Roman" w:cs="Times New Roman"/>
@@ -1657,6 +1666,7 @@
         </w:rPr>
         <w:t xml:space="preserve">), </w:t>
       </w:r>
+      <w:proofErr w:type="spellStart"/>
       <w:r>
         <w:rPr>
           <w:rFonts w:ascii="Times New Roman" w:hAnsi="Times New Roman" w:cs="Times New Roman"/>
@@ -1665,6 +1675,7 @@
         </w:rPr>
         <w:t>i</w:t>
       </w:r>
+      <w:proofErr w:type="spellEnd"/>
       <w:r>
         <w:rPr>
           <w:rFonts w:ascii="Times New Roman" w:hAnsi="Times New Roman" w:cs="Times New Roman"/>
@@ -1674,8 +1685,6 @@
         </w:rPr>
         <w:t xml:space="preserve"> -індекс елементу</w:t>
       </w:r>
-      <w:bookmarkStart w:id="0" w:name="_GoBack"/>
-      <w:bookmarkEnd w:id="0"/>
       <w:r>
         <w:rPr>
           <w:rFonts w:ascii="Times New Roman" w:hAnsi="Times New Roman" w:cs="Times New Roman"/>
@@ -32993,7 +33002,6 @@
       <w:r>
         <w:rPr>
           <w:noProof/>
-          <w:lang w:val="uk-UA" w:eastAsia="uk-UA"/>
         </w:rPr>
         <w:lastRenderedPageBreak/>
         <w:drawing>
@@ -33042,7 +33050,7 @@
     </w:p>
     <w:p>
       <w:pPr>
-        <w:pStyle w:val="5"/>
+        <w:pStyle w:val="Heading5"/>
         <w:tabs>
           <w:tab w:val="num" w:pos="720"/>
         </w:tabs>
@@ -33100,17 +33108,7 @@
           <w:shd w:val="clear" w:color="auto" w:fill="FFFFFF"/>
           <w:lang w:val="uk-UA"/>
         </w:rPr>
-        <w:t xml:space="preserve">навчився працювати з процесами в ОС </w:t>
-      </w:r>
-      <w:r>
-        <w:rPr>
-          <w:rFonts w:ascii="Times New Roman" w:hAnsi="Times New Roman" w:cs="Times New Roman"/>
-          <w:color w:val="000000" w:themeColor="text1"/>
-          <w:sz w:val="28"/>
-          <w:szCs w:val="28"/>
-          <w:shd w:val="clear" w:color="auto" w:fill="FFFFFF"/>
-        </w:rPr>
-        <w:t>Linux</w:t>
+        <w:t xml:space="preserve">навчився працювати з </w:t>
       </w:r>
       <w:r>
         <w:rPr>
@@ -33121,21 +33119,8 @@
           <w:shd w:val="clear" w:color="auto" w:fill="FFFFFF"/>
           <w:lang w:val="uk-UA"/>
         </w:rPr>
-        <w:t xml:space="preserve"> з використанням функцій API.</w:t>
-      </w:r>
-    </w:p>
-    <w:p>
-      <w:pPr>
-        <w:spacing w:after="0" w:line="360" w:lineRule="auto"/>
-        <w:ind w:firstLine="708"/>
-        <w:jc w:val="both"/>
-        <w:rPr>
-          <w:rFonts w:ascii="Times New Roman" w:hAnsi="Times New Roman" w:cs="Times New Roman"/>
-          <w:sz w:val="28"/>
-          <w:szCs w:val="28"/>
-          <w:lang w:val="uk-UA"/>
-        </w:rPr>
-      </w:pPr>
+        <w:t>потоками</w:t>
+      </w:r>
       <w:r>
         <w:rPr>
           <w:rFonts w:ascii="Times New Roman" w:hAnsi="Times New Roman" w:cs="Times New Roman"/>
@@ -33145,8 +33130,20 @@
           <w:shd w:val="clear" w:color="auto" w:fill="FFFFFF"/>
           <w:lang w:val="uk-UA"/>
         </w:rPr>
-        <w:t>За допомогою функції</w:t>
-      </w:r>
+        <w:t xml:space="preserve"> в ОС </w:t>
+      </w:r>
+      <w:r>
+        <w:rPr>
+          <w:rFonts w:ascii="Times New Roman" w:hAnsi="Times New Roman" w:cs="Times New Roman"/>
+          <w:color w:val="000000" w:themeColor="text1"/>
+          <w:sz w:val="28"/>
+          <w:szCs w:val="28"/>
+          <w:shd w:val="clear" w:color="auto" w:fill="FFFFFF"/>
+        </w:rPr>
+        <w:t>Windows</w:t>
+      </w:r>
+      <w:bookmarkStart w:id="0" w:name="_GoBack"/>
+      <w:bookmarkEnd w:id="0"/>
       <w:r>
         <w:rPr>
           <w:rFonts w:ascii="Times New Roman" w:hAnsi="Times New Roman" w:cs="Times New Roman"/>
@@ -33156,6 +33153,41 @@
           <w:shd w:val="clear" w:color="auto" w:fill="FFFFFF"/>
           <w:lang w:val="uk-UA"/>
         </w:rPr>
+        <w:t xml:space="preserve"> з використанням функцій API.</w:t>
+      </w:r>
+    </w:p>
+    <w:p>
+      <w:pPr>
+        <w:spacing w:after="0" w:line="360" w:lineRule="auto"/>
+        <w:ind w:firstLine="708"/>
+        <w:jc w:val="both"/>
+        <w:rPr>
+          <w:rFonts w:ascii="Times New Roman" w:hAnsi="Times New Roman" w:cs="Times New Roman"/>
+          <w:sz w:val="28"/>
+          <w:szCs w:val="28"/>
+          <w:lang w:val="uk-UA"/>
+        </w:rPr>
+      </w:pPr>
+      <w:r>
+        <w:rPr>
+          <w:rFonts w:ascii="Times New Roman" w:hAnsi="Times New Roman" w:cs="Times New Roman"/>
+          <w:color w:val="000000" w:themeColor="text1"/>
+          <w:sz w:val="28"/>
+          <w:szCs w:val="28"/>
+          <w:shd w:val="clear" w:color="auto" w:fill="FFFFFF"/>
+          <w:lang w:val="uk-UA"/>
+        </w:rPr>
+        <w:t>За допомогою функції</w:t>
+      </w:r>
+      <w:r>
+        <w:rPr>
+          <w:rFonts w:ascii="Times New Roman" w:hAnsi="Times New Roman" w:cs="Times New Roman"/>
+          <w:color w:val="000000" w:themeColor="text1"/>
+          <w:sz w:val="28"/>
+          <w:szCs w:val="28"/>
+          <w:shd w:val="clear" w:color="auto" w:fill="FFFFFF"/>
+          <w:lang w:val="uk-UA"/>
+        </w:rPr>
         <w:t xml:space="preserve"> </w:t>
       </w:r>
       <w:r>
@@ -33168,6 +33200,7 @@
         </w:rPr>
         <w:t xml:space="preserve"> </w:t>
       </w:r>
+      <w:proofErr w:type="spellStart"/>
       <w:r>
         <w:rPr>
           <w:rFonts w:ascii="Times New Roman" w:hAnsi="Times New Roman" w:cs="Times New Roman"/>
@@ -33177,6 +33210,7 @@
         </w:rPr>
         <w:t>CreateThread</w:t>
       </w:r>
+      <w:proofErr w:type="spellEnd"/>
       <w:r>
         <w:rPr>
           <w:rFonts w:ascii="Times New Roman" w:hAnsi="Times New Roman" w:cs="Times New Roman"/>
@@ -33256,6 +33290,7 @@
         </w:rPr>
         <w:t>Se</w:t>
       </w:r>
+      <w:proofErr w:type="spellStart"/>
       <w:r>
         <w:rPr>
           <w:rFonts w:ascii="Times New Roman" w:hAnsi="Times New Roman" w:cs="Times New Roman"/>
@@ -33265,6 +33300,7 @@
         </w:rPr>
         <w:t>ThreadP</w:t>
       </w:r>
+      <w:proofErr w:type="spellEnd"/>
       <w:r>
         <w:rPr>
           <w:rFonts w:ascii="Times New Roman" w:hAnsi="Times New Roman" w:cs="Times New Roman"/>
@@ -33275,6 +33311,7 @@
         </w:rPr>
         <w:t xml:space="preserve">riority, </w:t>
       </w:r>
+      <w:proofErr w:type="spellStart"/>
       <w:r>
         <w:rPr>
           <w:rFonts w:ascii="Times New Roman" w:hAnsi="Times New Roman" w:cs="Times New Roman"/>
@@ -33283,6 +33320,7 @@
         </w:rPr>
         <w:t>TerminateThread</w:t>
       </w:r>
+      <w:proofErr w:type="spellEnd"/>
       <w:r>
         <w:rPr>
           <w:rFonts w:ascii="Times New Roman" w:hAnsi="Times New Roman" w:cs="Times New Roman"/>
@@ -33292,6 +33330,7 @@
         </w:rPr>
         <w:t xml:space="preserve">, </w:t>
       </w:r>
+      <w:proofErr w:type="spellStart"/>
       <w:r>
         <w:rPr>
           <w:rFonts w:ascii="Times New Roman" w:hAnsi="Times New Roman" w:cs="Times New Roman"/>
@@ -33300,6 +33339,7 @@
         </w:rPr>
         <w:t>ResumeThread</w:t>
       </w:r>
+      <w:proofErr w:type="spellEnd"/>
       <w:r>
         <w:rPr>
           <w:rFonts w:ascii="Times New Roman" w:hAnsi="Times New Roman" w:cs="Times New Roman"/>
@@ -33309,6 +33349,7 @@
         </w:rPr>
         <w:t xml:space="preserve">, </w:t>
       </w:r>
+      <w:proofErr w:type="spellStart"/>
       <w:r>
         <w:rPr>
           <w:rFonts w:ascii="Times New Roman" w:hAnsi="Times New Roman" w:cs="Times New Roman"/>
@@ -33317,6 +33358,7 @@
         </w:rPr>
         <w:t>GetExitCodeThread</w:t>
       </w:r>
+      <w:proofErr w:type="spellEnd"/>
       <w:r>
         <w:rPr>
           <w:rFonts w:ascii="Times New Roman" w:hAnsi="Times New Roman" w:cs="Times New Roman"/>
@@ -33326,6 +33368,7 @@
         </w:rPr>
         <w:t xml:space="preserve">, </w:t>
       </w:r>
+      <w:proofErr w:type="spellStart"/>
       <w:r>
         <w:rPr>
           <w:rFonts w:ascii="Times New Roman" w:hAnsi="Times New Roman" w:cs="Times New Roman"/>
@@ -33342,6 +33385,7 @@
         </w:rPr>
         <w:t>hread</w:t>
       </w:r>
+      <w:proofErr w:type="spellEnd"/>
       <w:r>
         <w:rPr>
           <w:rFonts w:ascii="Times New Roman" w:hAnsi="Times New Roman" w:cs="Times New Roman"/>
@@ -33764,7 +33808,7 @@
     <w:lsdException w:name="List Table 6 Colorful Accent 6" w:uiPriority="51"/>
     <w:lsdException w:name="List Table 7 Colorful Accent 6" w:uiPriority="52"/>
   </w:latentStyles>
-  <w:style w:type="paragraph" w:default="1" w:styleId="a">
+  <w:style w:type="paragraph" w:default="1" w:styleId="Normal">
     <w:name w:val="Normal"/>
     <w:qFormat/>
     <w:rsid w:val="00FB12E6"/>
@@ -33775,11 +33819,11 @@
       <w:lang w:val="en-US"/>
     </w:rPr>
   </w:style>
-  <w:style w:type="paragraph" w:styleId="5">
+  <w:style w:type="paragraph" w:styleId="Heading5">
     <w:name w:val="heading 5"/>
-    <w:basedOn w:val="a"/>
-    <w:next w:val="a"/>
-    <w:link w:val="50"/>
+    <w:basedOn w:val="Normal"/>
+    <w:next w:val="Normal"/>
+    <w:link w:val="Heading5Char"/>
     <w:unhideWhenUsed/>
     <w:qFormat/>
     <w:rsid w:val="00FB12E6"/>
@@ -33798,13 +33842,13 @@
       <w:lang w:val="en-GB"/>
     </w:rPr>
   </w:style>
-  <w:style w:type="character" w:default="1" w:styleId="a0">
+  <w:style w:type="character" w:default="1" w:styleId="DefaultParagraphFont">
     <w:name w:val="Default Paragraph Font"/>
     <w:uiPriority w:val="1"/>
     <w:semiHidden/>
     <w:unhideWhenUsed/>
   </w:style>
-  <w:style w:type="table" w:default="1" w:styleId="a1">
+  <w:style w:type="table" w:default="1" w:styleId="TableNormal">
     <w:name w:val="Normal Table"/>
     <w:uiPriority w:val="99"/>
     <w:semiHidden/>
@@ -33819,16 +33863,16 @@
       </w:tblCellMar>
     </w:tblPr>
   </w:style>
-  <w:style w:type="numbering" w:default="1" w:styleId="a2">
+  <w:style w:type="numbering" w:default="1" w:styleId="NoList">
     <w:name w:val="No List"/>
     <w:uiPriority w:val="99"/>
     <w:semiHidden/>
     <w:unhideWhenUsed/>
   </w:style>
-  <w:style w:type="character" w:customStyle="1" w:styleId="50">
-    <w:name w:val="Заголовок 5 Знак"/>
-    <w:basedOn w:val="a0"/>
-    <w:link w:val="5"/>
+  <w:style w:type="character" w:customStyle="1" w:styleId="Heading5Char">
+    <w:name w:val="Heading 5 Char"/>
+    <w:basedOn w:val="DefaultParagraphFont"/>
+    <w:link w:val="Heading5"/>
     <w:rsid w:val="00FB12E6"/>
     <w:rPr>
       <w:rFonts w:ascii="Calibri" w:eastAsia="Times New Roman" w:hAnsi="Calibri" w:cs="Times New Roman"/>
@@ -33843,7 +33887,7 @@
   </w:style>
   <w:style w:type="paragraph" w:customStyle="1" w:styleId="msonormal0">
     <w:name w:val="msonormal"/>
-    <w:basedOn w:val="a"/>
+    <w:basedOn w:val="Normal"/>
     <w:rsid w:val="00D30721"/>
     <w:pPr>
       <w:spacing w:before="100" w:beforeAutospacing="1" w:after="100" w:afterAutospacing="1" w:line="240" w:lineRule="auto"/>
@@ -33855,10 +33899,10 @@
       <w:lang w:val="uk-UA" w:eastAsia="uk-UA"/>
     </w:rPr>
   </w:style>
-  <w:style w:type="paragraph" w:styleId="HTML">
+  <w:style w:type="paragraph" w:styleId="HTMLPreformatted">
     <w:name w:val="HTML Preformatted"/>
-    <w:basedOn w:val="a"/>
-    <w:link w:val="HTML0"/>
+    <w:basedOn w:val="Normal"/>
+    <w:link w:val="HTMLPreformattedChar"/>
     <w:uiPriority w:val="99"/>
     <w:semiHidden/>
     <w:unhideWhenUsed/>
@@ -33891,10 +33935,10 @@
       <w:lang w:val="uk-UA" w:eastAsia="uk-UA"/>
     </w:rPr>
   </w:style>
-  <w:style w:type="character" w:customStyle="1" w:styleId="HTML0">
-    <w:name w:val="Стандартный HTML Знак"/>
-    <w:basedOn w:val="a0"/>
-    <w:link w:val="HTML"/>
+  <w:style w:type="character" w:customStyle="1" w:styleId="HTMLPreformattedChar">
+    <w:name w:val="HTML Preformatted Char"/>
+    <w:basedOn w:val="DefaultParagraphFont"/>
+    <w:link w:val="HTMLPreformatted"/>
     <w:uiPriority w:val="99"/>
     <w:semiHidden/>
     <w:rsid w:val="00D30721"/>
@@ -34208,7 +34252,7 @@
 </file>
 
 <file path=customXml/itemProps1.xml><?xml version="1.0" encoding="utf-8"?>
-<ds:datastoreItem xmlns:ds="http://schemas.openxmlformats.org/officeDocument/2006/customXml" ds:itemID="{0C533187-1C2D-4DBE-8C18-08919A1A484C}">
+<ds:datastoreItem xmlns:ds="http://schemas.openxmlformats.org/officeDocument/2006/customXml" ds:itemID="{CEC39D86-258C-49DC-97D3-36ABFC3A4804}">
   <ds:schemaRefs>
     <ds:schemaRef ds:uri="http://schemas.openxmlformats.org/officeDocument/2006/bibliography"/>
   </ds:schemaRefs>

</xml_diff>